<commit_message>
chore: resolve doc state
</commit_message>
<xml_diff>
--- a/GitHub-update.docx
+++ b/GitHub-update.docx
@@ -41,7 +41,81 @@
         <w:t>git push</w:t>
       </w:r>
     </w:p>
+    <w:p/>
+    <w:p/>
     <w:p>
+      <w:pPr>
+        <w:pStyle w:val="2"/>
+        <w:keepNext w:val="0"/>
+        <w:keepLines w:val="0"/>
+        <w:widowControl/>
+        <w:suppressLineNumbers w:val="0"/>
+        <w:pBdr>
+          <w:top w:val="none" w:color="auto" w:sz="0" w:space="0"/>
+          <w:left w:val="none" w:color="auto" w:sz="0" w:space="0"/>
+          <w:bottom w:val="none" w:color="auto" w:sz="0" w:space="0"/>
+          <w:right w:val="none" w:color="auto" w:sz="0" w:space="0"/>
+        </w:pBdr>
+        <w:shd w:val="clear" w:fill="FFFFFF"/>
+        <w:spacing w:before="0" w:beforeAutospacing="0" w:after="40" w:afterAutospacing="0"/>
+        <w:ind w:left="0" w:right="0" w:firstLine="0"/>
+        <w:rPr>
+          <w:rFonts w:ascii="Segoe UI Emoji" w:hAnsi="Segoe UI Emoji" w:eastAsia="Segoe UI Emoji" w:cs="Segoe UI Emoji"/>
+          <w:b/>
+          <w:bCs/>
+          <w:i w:val="0"/>
+          <w:iCs w:val="0"/>
+          <w:caps w:val="0"/>
+          <w:color w:val="313131"/>
+          <w:spacing w:val="-2"/>
+          <w:sz w:val="16"/>
+          <w:szCs w:val="16"/>
+        </w:rPr>
+      </w:pPr>
+      <w:r>
+        <w:rPr>
+          <w:rFonts w:hint="default" w:ascii="Segoe UI Emoji" w:hAnsi="Segoe UI Emoji" w:eastAsia="Segoe UI Emoji" w:cs="Segoe UI Emoji"/>
+          <w:b/>
+          <w:bCs/>
+          <w:i w:val="0"/>
+          <w:iCs w:val="0"/>
+          <w:caps w:val="0"/>
+          <w:color w:val="313131"/>
+          <w:spacing w:val="-2"/>
+          <w:sz w:val="16"/>
+          <w:szCs w:val="16"/>
+          <w:bdr w:val="none" w:color="auto" w:sz="0" w:space="0"/>
+          <w:shd w:val="clear" w:fill="FFFFFF"/>
+        </w:rPr>
+        <w:t>CLOUDFLARE_API_TOKEN</w:t>
+      </w:r>
+    </w:p>
+    <w:p>
+      <w:pPr>
+        <w:rPr>
+          <w:rFonts w:hint="eastAsia"/>
+        </w:rPr>
+      </w:pPr>
+      <w:r>
+        <w:rPr>
+          <w:rFonts w:hint="eastAsia"/>
+        </w:rPr>
+        <w:t>Q04O7YCsuiGSdCAc-aDdBSxIiTxEt3ieECj1kCJg</w:t>
+      </w:r>
+    </w:p>
+    <w:p>
+      <w:pPr>
+        <w:rPr>
+          <w:rFonts w:hint="eastAsia"/>
+        </w:rPr>
+      </w:pPr>
+    </w:p>
+    <w:p>
+      <w:pPr>
+        <w:rPr>
+          <w:rFonts w:hint="eastAsia"/>
+        </w:rPr>
+      </w:pPr>
       <w:bookmarkStart w:id="0" w:name="_GoBack"/>
       <w:bookmarkEnd w:id="0"/>
     </w:p>
@@ -60,7 +134,7 @@
   <w:docDefaults>
     <w:rPrDefault>
       <w:rPr>
-        <w:rFonts w:asciiTheme="minorHAnsi" w:hAnsiTheme="minorHAnsi" w:eastAsiaTheme="minorEastAsia" w:cstheme="minorBidi"/>
+        <w:rFonts w:ascii="Times New Roman" w:hAnsi="Times New Roman" w:eastAsia="宋体" w:cs="Times New Roman"/>
       </w:rPr>
     </w:rPrDefault>
     <w:pPrDefault/>
@@ -331,12 +405,34 @@
       <w:lang w:val="en-US" w:eastAsia="zh-CN" w:bidi="ar-SA"/>
     </w:rPr>
   </w:style>
-  <w:style w:type="character" w:default="1" w:styleId="3">
+  <w:style w:type="paragraph" w:styleId="2">
+    <w:name w:val="heading 4"/>
+    <w:basedOn w:val="1"/>
+    <w:next w:val="1"/>
+    <w:semiHidden/>
+    <w:unhideWhenUsed/>
+    <w:qFormat/>
+    <w:uiPriority w:val="0"/>
+    <w:pPr>
+      <w:spacing w:before="0" w:beforeAutospacing="1" w:after="0" w:afterAutospacing="1"/>
+      <w:jc w:val="left"/>
+    </w:pPr>
+    <w:rPr>
+      <w:rFonts w:hint="eastAsia" w:ascii="宋体" w:hAnsi="宋体" w:eastAsia="宋体" w:cs="宋体"/>
+      <w:b/>
+      <w:bCs/>
+      <w:kern w:val="0"/>
+      <w:sz w:val="24"/>
+      <w:szCs w:val="24"/>
+      <w:lang w:val="en-US" w:eastAsia="zh-CN" w:bidi="ar"/>
+    </w:rPr>
+  </w:style>
+  <w:style w:type="character" w:default="1" w:styleId="4">
     <w:name w:val="Default Paragraph Font"/>
     <w:semiHidden/>
     <w:uiPriority w:val="0"/>
   </w:style>
-  <w:style w:type="table" w:default="1" w:styleId="2">
+  <w:style w:type="table" w:default="1" w:styleId="3">
     <w:name w:val="Normal Table"/>
     <w:semiHidden/>
     <w:qFormat/>

</xml_diff>

<commit_message>
chore: finalize rebase prerequisites
</commit_message>
<xml_diff>
--- a/GitHub-update.docx
+++ b/GitHub-update.docx
@@ -116,8 +116,49 @@
           <w:rFonts w:hint="eastAsia"/>
         </w:rPr>
       </w:pPr>
+      <w:r>
+        <w:rPr>
+          <w:rFonts w:hint="eastAsia"/>
+        </w:rPr>
+        <w:t>CLOUDFLARE_ACCOUNT_ID</w:t>
+      </w:r>
+    </w:p>
+    <w:p>
+      <w:pPr>
+        <w:rPr>
+          <w:rFonts w:hint="eastAsia"/>
+        </w:rPr>
+      </w:pPr>
+      <w:r>
+        <w:rPr>
+          <w:rFonts w:ascii="Segoe UI Emoji" w:hAnsi="Segoe UI Emoji" w:eastAsia="Segoe UI Emoji" w:cs="Segoe UI Emoji"/>
+          <w:i w:val="0"/>
+          <w:iCs w:val="0"/>
+          <w:caps w:val="0"/>
+          <w:color w:val="313131"/>
+          <w:spacing w:val="-2"/>
+          <w:sz w:val="16"/>
+          <w:szCs w:val="16"/>
+          <w:shd w:val="clear" w:fill="FFFFFF"/>
+        </w:rPr>
+        <w:t>7c462</w:t>
+      </w:r>
       <w:bookmarkStart w:id="0" w:name="_GoBack"/>
       <w:bookmarkEnd w:id="0"/>
+      <w:r>
+        <w:rPr>
+          <w:rFonts w:ascii="Segoe UI Emoji" w:hAnsi="Segoe UI Emoji" w:eastAsia="Segoe UI Emoji" w:cs="Segoe UI Emoji"/>
+          <w:i w:val="0"/>
+          <w:iCs w:val="0"/>
+          <w:caps w:val="0"/>
+          <w:color w:val="313131"/>
+          <w:spacing w:val="-2"/>
+          <w:sz w:val="16"/>
+          <w:szCs w:val="16"/>
+          <w:shd w:val="clear" w:fill="FFFFFF"/>
+        </w:rPr>
+        <w:t>57cb55e3e7a6bae6b3d56a5768f</w:t>
+      </w:r>
     </w:p>
     <w:sectPr>
       <w:pgSz w:w="11906" w:h="16838"/>

</xml_diff>